<commit_message>
Signed-off-by: Онищенко Виталий <OnyshchenkoV@AREON.LOCAL>
</commit_message>
<xml_diff>
--- a/MicroCRM/MicroCRM.docx
+++ b/MicroCRM/MicroCRM.docx
@@ -218,6 +218,29 @@
           <w:sz w:val="28"/>
           <w:szCs w:val="28"/>
         </w:rPr>
+        <w:t xml:space="preserve"> (</w:t>
+      </w:r>
+      <w:proofErr w:type="spellStart"/>
+      <w:r>
+        <w:rPr>
+          <w:sz w:val="28"/>
+          <w:szCs w:val="28"/>
+        </w:rPr>
+        <w:t>incoming_call</w:t>
+      </w:r>
+      <w:proofErr w:type="spellEnd"/>
+      <w:r>
+        <w:rPr>
+          <w:sz w:val="28"/>
+          <w:szCs w:val="28"/>
+        </w:rPr>
+        <w:t>)</w:t>
+      </w:r>
+      <w:r>
+        <w:rPr>
+          <w:sz w:val="28"/>
+          <w:szCs w:val="28"/>
+        </w:rPr>
         <w:t xml:space="preserve"> –</w:t>
       </w:r>
       <w:r>
@@ -245,7 +268,60 @@
           <w:sz w:val="28"/>
           <w:szCs w:val="28"/>
         </w:rPr>
-        <w:t xml:space="preserve">Таблица клиентов, с перечнем всех клиентов, кол-вом заказов, суммой за все заказы, дата последнего заказа, дата первого </w:t>
+        <w:t>Таблица клиентов</w:t>
+      </w:r>
+      <w:r>
+        <w:rPr>
+          <w:sz w:val="28"/>
+          <w:szCs w:val="28"/>
+        </w:rPr>
+        <w:t xml:space="preserve"> (</w:t>
+      </w:r>
+      <w:proofErr w:type="spellStart"/>
+      <w:r>
+        <w:rPr>
+          <w:sz w:val="28"/>
+          <w:szCs w:val="28"/>
+        </w:rPr>
+        <w:t>customer</w:t>
+      </w:r>
+      <w:proofErr w:type="spellEnd"/>
+      <w:r>
+        <w:rPr>
+          <w:sz w:val="28"/>
+          <w:szCs w:val="28"/>
+          <w:lang w:val="en-US"/>
+        </w:rPr>
+        <w:t>s</w:t>
+      </w:r>
+      <w:r>
+        <w:rPr>
+          <w:sz w:val="28"/>
+          <w:szCs w:val="28"/>
+        </w:rPr>
+        <w:t>_</w:t>
+      </w:r>
+      <w:r>
+        <w:rPr>
+          <w:sz w:val="28"/>
+          <w:szCs w:val="28"/>
+          <w:lang w:val="en-US"/>
+        </w:rPr>
+        <w:t>stat</w:t>
+      </w:r>
+      <w:r>
+        <w:rPr>
+          <w:sz w:val="28"/>
+          <w:szCs w:val="28"/>
+        </w:rPr>
+        <w:t>)</w:t>
+      </w:r>
+      <w:r>
+        <w:rPr>
+          <w:sz w:val="28"/>
+          <w:szCs w:val="28"/>
+        </w:rPr>
+        <w:t xml:space="preserve">, с перечнем всех клиентов, кол-вом заказов, суммой за все заказы, дата последнего заказа, дата первого </w:t>
       </w:r>
       <w:r>
         <w:rPr>
@@ -272,10 +348,59 @@
           <w:sz w:val="28"/>
           <w:szCs w:val="28"/>
         </w:rPr>
-        <w:t>Таблица номеров телефонов. Связь с клиентом.</w:t>
-      </w:r>
-      <w:bookmarkStart w:id="0" w:name="_GoBack"/>
-      <w:bookmarkEnd w:id="0"/>
+        <w:t>Таблица номеров телефонов</w:t>
+      </w:r>
+      <w:r>
+        <w:rPr>
+          <w:sz w:val="28"/>
+          <w:szCs w:val="28"/>
+        </w:rPr>
+        <w:t xml:space="preserve"> (</w:t>
+      </w:r>
+      <w:r>
+        <w:rPr>
+          <w:sz w:val="28"/>
+          <w:szCs w:val="28"/>
+          <w:lang w:val="en-US"/>
+        </w:rPr>
+        <w:t>numbers</w:t>
+      </w:r>
+      <w:r>
+        <w:rPr>
+          <w:sz w:val="28"/>
+          <w:szCs w:val="28"/>
+        </w:rPr>
+        <w:t>_</w:t>
+      </w:r>
+      <w:r>
+        <w:rPr>
+          <w:sz w:val="28"/>
+          <w:szCs w:val="28"/>
+          <w:lang w:val="en-US"/>
+        </w:rPr>
+        <w:t>customers</w:t>
+      </w:r>
+      <w:r>
+        <w:rPr>
+          <w:sz w:val="28"/>
+          <w:szCs w:val="28"/>
+        </w:rPr>
+        <w:t>)</w:t>
+      </w:r>
+      <w:r>
+        <w:rPr>
+          <w:sz w:val="28"/>
+          <w:szCs w:val="28"/>
+        </w:rPr>
+        <w:t>. Связь с клиентом</w:t>
+      </w:r>
+      <w:r>
+        <w:rPr>
+          <w:sz w:val="28"/>
+          <w:szCs w:val="28"/>
+        </w:rPr>
+        <w:t>.</w:t>
+      </w:r>
     </w:p>
     <w:p>
       <w:pPr>
@@ -294,7 +419,66 @@
           <w:sz w:val="28"/>
           <w:szCs w:val="28"/>
         </w:rPr>
-        <w:t>Таблица «последних» заказов клиентов. Связь с клиентом и со справочниками товаров.</w:t>
+        <w:t>Таблица «последних» заказов клиентов</w:t>
+      </w:r>
+      <w:r>
+        <w:rPr>
+          <w:sz w:val="28"/>
+          <w:szCs w:val="28"/>
+        </w:rPr>
+        <w:t xml:space="preserve"> (</w:t>
+      </w:r>
+      <w:r>
+        <w:rPr>
+          <w:sz w:val="28"/>
+          <w:szCs w:val="28"/>
+          <w:lang w:val="en-US"/>
+        </w:rPr>
+        <w:t>last</w:t>
+      </w:r>
+      <w:r>
+        <w:rPr>
+          <w:sz w:val="28"/>
+          <w:szCs w:val="28"/>
+        </w:rPr>
+        <w:t>_</w:t>
+      </w:r>
+      <w:r>
+        <w:rPr>
+          <w:sz w:val="28"/>
+          <w:szCs w:val="28"/>
+          <w:lang w:val="en-US"/>
+        </w:rPr>
+        <w:t>customer</w:t>
+      </w:r>
+      <w:r>
+        <w:rPr>
+          <w:sz w:val="28"/>
+          <w:szCs w:val="28"/>
+        </w:rPr>
+        <w:t>_</w:t>
+      </w:r>
+      <w:r>
+        <w:rPr>
+          <w:sz w:val="28"/>
+          <w:szCs w:val="28"/>
+          <w:lang w:val="en-US"/>
+        </w:rPr>
+        <w:t>orders</w:t>
+      </w:r>
+      <w:r>
+        <w:rPr>
+          <w:sz w:val="28"/>
+          <w:szCs w:val="28"/>
+        </w:rPr>
+        <w:t>)</w:t>
+      </w:r>
+      <w:r>
+        <w:rPr>
+          <w:sz w:val="28"/>
+          <w:szCs w:val="28"/>
+        </w:rPr>
+        <w:t>. Связь с клиентом и со справочниками товаров.</w:t>
       </w:r>
     </w:p>
     <w:p>
@@ -314,15 +498,54 @@
           <w:sz w:val="28"/>
           <w:szCs w:val="28"/>
         </w:rPr>
-        <w:t xml:space="preserve">Таблица для новых заказов. </w:t>
-      </w:r>
-      <w:r>
-        <w:rPr>
-          <w:sz w:val="28"/>
-          <w:szCs w:val="28"/>
-        </w:rPr>
-        <w:t>Связь с клиентом и со справочниками товаров.</w:t>
-      </w:r>
+        <w:t>Таблица для новых заказов</w:t>
+      </w:r>
+      <w:r>
+        <w:rPr>
+          <w:sz w:val="28"/>
+          <w:szCs w:val="28"/>
+        </w:rPr>
+        <w:t xml:space="preserve"> (</w:t>
+      </w:r>
+      <w:r>
+        <w:rPr>
+          <w:sz w:val="28"/>
+          <w:szCs w:val="28"/>
+          <w:lang w:val="en-US"/>
+        </w:rPr>
+        <w:t>customer</w:t>
+      </w:r>
+      <w:r>
+        <w:rPr>
+          <w:sz w:val="28"/>
+          <w:szCs w:val="28"/>
+        </w:rPr>
+        <w:t>_</w:t>
+      </w:r>
+      <w:r>
+        <w:rPr>
+          <w:sz w:val="28"/>
+          <w:szCs w:val="28"/>
+          <w:lang w:val="en-US"/>
+        </w:rPr>
+        <w:t>orders</w:t>
+      </w:r>
+      <w:r>
+        <w:rPr>
+          <w:sz w:val="28"/>
+          <w:szCs w:val="28"/>
+        </w:rPr>
+        <w:t>)</w:t>
+      </w:r>
+      <w:r>
+        <w:rPr>
+          <w:sz w:val="28"/>
+          <w:szCs w:val="28"/>
+        </w:rPr>
+        <w:t>. Связь с клиентом и со справочниками товаров.</w:t>
+      </w:r>
+      <w:bookmarkStart w:id="0" w:name="_GoBack"/>
+      <w:bookmarkEnd w:id="0"/>
     </w:p>
     <w:p>
       <w:pPr>
@@ -341,7 +564,38 @@
           <w:sz w:val="28"/>
           <w:szCs w:val="28"/>
         </w:rPr>
-        <w:t>Справочник категорий товаров.</w:t>
+        <w:t>Справочник категорий товаров</w:t>
+      </w:r>
+      <w:r>
+        <w:rPr>
+          <w:sz w:val="28"/>
+          <w:szCs w:val="28"/>
+          <w:lang w:val="en-US"/>
+        </w:rPr>
+        <w:t xml:space="preserve"> (</w:t>
+      </w:r>
+      <w:r>
+        <w:rPr>
+          <w:sz w:val="28"/>
+          <w:szCs w:val="28"/>
+          <w:lang w:val="en-US"/>
+        </w:rPr>
+        <w:t>categories</w:t>
+      </w:r>
+      <w:r>
+        <w:rPr>
+          <w:sz w:val="28"/>
+          <w:szCs w:val="28"/>
+          <w:lang w:val="en-US"/>
+        </w:rPr>
+        <w:t>)</w:t>
+      </w:r>
+      <w:r>
+        <w:rPr>
+          <w:sz w:val="28"/>
+          <w:szCs w:val="28"/>
+        </w:rPr>
+        <w:t>.</w:t>
       </w:r>
     </w:p>
     <w:p>
@@ -361,7 +615,51 @@
           <w:sz w:val="28"/>
           <w:szCs w:val="28"/>
         </w:rPr>
-        <w:t>Справочник подкатегорий товаров.</w:t>
+        <w:t>Справочник подкатегорий товаров</w:t>
+      </w:r>
+      <w:r>
+        <w:rPr>
+          <w:sz w:val="28"/>
+          <w:szCs w:val="28"/>
+        </w:rPr>
+        <w:t xml:space="preserve"> (</w:t>
+      </w:r>
+      <w:r>
+        <w:rPr>
+          <w:sz w:val="28"/>
+          <w:szCs w:val="28"/>
+          <w:lang w:val="en-US"/>
+        </w:rPr>
+        <w:t>sub</w:t>
+      </w:r>
+      <w:r>
+        <w:rPr>
+          <w:sz w:val="28"/>
+          <w:szCs w:val="28"/>
+        </w:rPr>
+        <w:t>_</w:t>
+      </w:r>
+      <w:r>
+        <w:rPr>
+          <w:sz w:val="28"/>
+          <w:szCs w:val="28"/>
+          <w:lang w:val="en-US"/>
+        </w:rPr>
+        <w:t>categories</w:t>
+      </w:r>
+      <w:r>
+        <w:rPr>
+          <w:sz w:val="28"/>
+          <w:szCs w:val="28"/>
+        </w:rPr>
+        <w:t>)</w:t>
+      </w:r>
+      <w:r>
+        <w:rPr>
+          <w:sz w:val="28"/>
+          <w:szCs w:val="28"/>
+        </w:rPr>
+        <w:t>.</w:t>
       </w:r>
     </w:p>
     <w:p>
@@ -381,7 +679,38 @@
           <w:sz w:val="28"/>
           <w:szCs w:val="28"/>
         </w:rPr>
-        <w:t>Справочник товаров.</w:t>
+        <w:t>Справочник товаров</w:t>
+      </w:r>
+      <w:r>
+        <w:rPr>
+          <w:sz w:val="28"/>
+          <w:szCs w:val="28"/>
+          <w:lang w:val="en-US"/>
+        </w:rPr>
+        <w:t xml:space="preserve"> (</w:t>
+      </w:r>
+      <w:r>
+        <w:rPr>
+          <w:sz w:val="28"/>
+          <w:szCs w:val="28"/>
+          <w:lang w:val="en-US"/>
+        </w:rPr>
+        <w:t>items</w:t>
+      </w:r>
+      <w:r>
+        <w:rPr>
+          <w:sz w:val="28"/>
+          <w:szCs w:val="28"/>
+          <w:lang w:val="en-US"/>
+        </w:rPr>
+        <w:t>)</w:t>
+      </w:r>
+      <w:r>
+        <w:rPr>
+          <w:sz w:val="28"/>
+          <w:szCs w:val="28"/>
+        </w:rPr>
+        <w:t>.</w:t>
       </w:r>
     </w:p>
     <w:p>
@@ -456,7 +785,82 @@
           <w:sz w:val="28"/>
           <w:szCs w:val="28"/>
         </w:rPr>
-        <w:t xml:space="preserve"> интерфейса)</w:t>
+        <w:t xml:space="preserve"> интерфейса</w:t>
+      </w:r>
+      <w:r>
+        <w:rPr>
+          <w:sz w:val="28"/>
+          <w:szCs w:val="28"/>
+        </w:rPr>
+        <w:t xml:space="preserve">, </w:t>
+      </w:r>
+      <w:r>
+        <w:rPr>
+          <w:sz w:val="28"/>
+          <w:szCs w:val="28"/>
+          <w:lang w:val="uk-UA"/>
+        </w:rPr>
+        <w:t xml:space="preserve">передача </w:t>
+      </w:r>
+      <w:proofErr w:type="spellStart"/>
+      <w:r>
+        <w:rPr>
+          <w:sz w:val="28"/>
+          <w:szCs w:val="28"/>
+          <w:lang w:val="uk-UA"/>
+        </w:rPr>
+        <w:t>данн</w:t>
+      </w:r>
+      <w:proofErr w:type="spellEnd"/>
+      <w:r>
+        <w:rPr>
+          <w:sz w:val="28"/>
+          <w:szCs w:val="28"/>
+        </w:rPr>
+        <w:t>ы</w:t>
+      </w:r>
+      <w:r>
+        <w:rPr>
+          <w:sz w:val="28"/>
+          <w:szCs w:val="28"/>
+          <w:lang w:val="uk-UA"/>
+        </w:rPr>
+        <w:t xml:space="preserve">х через </w:t>
+      </w:r>
+      <w:proofErr w:type="spellStart"/>
+      <w:r>
+        <w:rPr>
+          <w:sz w:val="28"/>
+          <w:szCs w:val="28"/>
+          <w:lang w:val="uk-UA"/>
+        </w:rPr>
+        <w:t>мобильную</w:t>
+      </w:r>
+      <w:proofErr w:type="spellEnd"/>
+      <w:r>
+        <w:rPr>
+          <w:sz w:val="28"/>
+          <w:szCs w:val="28"/>
+          <w:lang w:val="uk-UA"/>
+        </w:rPr>
+        <w:t xml:space="preserve"> </w:t>
+      </w:r>
+      <w:proofErr w:type="spellStart"/>
+      <w:r>
+        <w:rPr>
+          <w:sz w:val="28"/>
+          <w:szCs w:val="28"/>
+          <w:lang w:val="uk-UA"/>
+        </w:rPr>
+        <w:t>сеть</w:t>
+      </w:r>
+      <w:proofErr w:type="spellEnd"/>
+      <w:r>
+        <w:rPr>
+          <w:sz w:val="28"/>
+          <w:szCs w:val="28"/>
+        </w:rPr>
+        <w:t>)</w:t>
       </w:r>
     </w:p>
     <w:p>

</xml_diff>